<commit_message>
Hibás saját fájlok kijavítása
</commit_message>
<xml_diff>
--- a/templ_04.docx
+++ b/templ_04.docx
@@ -1121,17 +1121,8 @@
           <w:i/>
           <w:iCs/>
         </w:rPr>
-        <w:t xml:space="preserve">Játék </w:t>
-      </w:r>
-      <w:proofErr w:type="gramStart"/>
-      <w:r>
-        <w:rPr>
-          <w:i/>
-          <w:iCs/>
-        </w:rPr>
-        <w:t>logika</w:t>
-      </w:r>
-      <w:proofErr w:type="gramEnd"/>
+        <w:t>Játék logika</w:t>
+      </w:r>
       <w:r>
         <w:t xml:space="preserve"> mint </w:t>
       </w:r>
@@ -1778,13 +1769,7 @@
         <w:jc w:val="both"/>
       </w:pPr>
       <w:r>
-        <w:t xml:space="preserve">A gombának egy részét ábrázoló objektum. </w:t>
-      </w:r>
-      <w:r>
-        <w:t>Közös tulajdonságuk, hogy gombafonál nőhet ki belőle</w:t>
-      </w:r>
-      <w:r>
-        <w:t xml:space="preserve">. </w:t>
+        <w:t>A gombának egy részét ábrázoló objektum.</w:t>
       </w:r>
     </w:p>
     <w:p>
@@ -2672,7 +2657,6 @@
         </w:rPr>
       </w:pPr>
       <w:proofErr w:type="spellStart"/>
-      <w:proofErr w:type="gramStart"/>
       <w:r>
         <w:rPr>
           <w:b/>
@@ -2688,16 +2672,7 @@
           <w:i/>
           <w:iCs/>
         </w:rPr>
-        <w:t>(</w:t>
-      </w:r>
-      <w:proofErr w:type="gramEnd"/>
-      <w:r>
-        <w:rPr>
-          <w:b/>
-          <w:i/>
-          <w:iCs/>
-        </w:rPr>
-        <w:t>)</w:t>
+        <w:t>()</w:t>
       </w:r>
       <w:r>
         <w:rPr>
@@ -2745,7 +2720,6 @@
         </w:rPr>
       </w:pPr>
       <w:proofErr w:type="spellStart"/>
-      <w:proofErr w:type="gramStart"/>
       <w:r>
         <w:rPr>
           <w:b/>
@@ -2761,16 +2735,7 @@
           <w:i/>
           <w:iCs/>
         </w:rPr>
-        <w:t>(</w:t>
-      </w:r>
-      <w:proofErr w:type="gramEnd"/>
-      <w:r>
-        <w:rPr>
-          <w:b/>
-          <w:i/>
-          <w:iCs/>
-        </w:rPr>
-        <w:t>)</w:t>
+        <w:t>()</w:t>
       </w:r>
       <w:r>
         <w:rPr>
@@ -2820,7 +2785,6 @@
         </w:rPr>
       </w:pPr>
       <w:proofErr w:type="spellStart"/>
-      <w:proofErr w:type="gramStart"/>
       <w:r>
         <w:rPr>
           <w:b/>
@@ -2836,16 +2800,7 @@
           <w:i/>
           <w:iCs/>
         </w:rPr>
-        <w:t>(</w:t>
-      </w:r>
-      <w:proofErr w:type="gramEnd"/>
-      <w:r>
-        <w:rPr>
-          <w:b/>
-          <w:i/>
-          <w:iCs/>
-        </w:rPr>
-        <w:t xml:space="preserve">e: </w:t>
+        <w:t xml:space="preserve">(e: </w:t>
       </w:r>
       <w:proofErr w:type="spellStart"/>
       <w:r>
@@ -2939,7 +2894,6 @@
         </w:rPr>
       </w:pPr>
       <w:proofErr w:type="spellStart"/>
-      <w:proofErr w:type="gramStart"/>
       <w:r>
         <w:rPr>
           <w:b/>
@@ -2955,16 +2909,7 @@
           <w:i/>
           <w:iCs/>
         </w:rPr>
-        <w:t>(</w:t>
-      </w:r>
-      <w:proofErr w:type="gramEnd"/>
-      <w:r>
-        <w:rPr>
-          <w:b/>
-          <w:i/>
-          <w:iCs/>
-        </w:rPr>
-        <w:t>)</w:t>
+        <w:t>()</w:t>
       </w:r>
       <w:r>
         <w:rPr>
@@ -3421,7 +3366,6 @@
         </w:rPr>
       </w:pPr>
       <w:proofErr w:type="spellStart"/>
-      <w:proofErr w:type="gramStart"/>
       <w:r>
         <w:rPr>
           <w:b/>
@@ -3437,16 +3381,7 @@
           <w:i/>
           <w:iCs/>
         </w:rPr>
-        <w:t>(</w:t>
-      </w:r>
-      <w:proofErr w:type="gramEnd"/>
-      <w:r>
-        <w:rPr>
-          <w:b/>
-          <w:i/>
-          <w:iCs/>
-        </w:rPr>
-        <w:t>)</w:t>
+        <w:t>()</w:t>
       </w:r>
       <w:r>
         <w:rPr>
@@ -3500,7 +3435,6 @@
         </w:rPr>
       </w:pPr>
       <w:proofErr w:type="spellStart"/>
-      <w:proofErr w:type="gramStart"/>
       <w:r>
         <w:rPr>
           <w:b/>
@@ -3516,16 +3450,7 @@
           <w:i/>
           <w:iCs/>
         </w:rPr>
-        <w:t>(</w:t>
-      </w:r>
-      <w:proofErr w:type="gramEnd"/>
-      <w:r>
-        <w:rPr>
-          <w:b/>
-          <w:i/>
-          <w:iCs/>
-        </w:rPr>
-        <w:t>)</w:t>
+        <w:t>()</w:t>
       </w:r>
       <w:r>
         <w:rPr>
@@ -4049,7 +3974,6 @@
         </w:rPr>
       </w:pPr>
       <w:proofErr w:type="spellStart"/>
-      <w:proofErr w:type="gramStart"/>
       <w:r>
         <w:rPr>
           <w:b/>
@@ -4065,16 +3989,7 @@
           <w:i/>
           <w:iCs/>
         </w:rPr>
-        <w:t>(</w:t>
-      </w:r>
-      <w:proofErr w:type="gramEnd"/>
-      <w:r>
-        <w:rPr>
-          <w:b/>
-          <w:i/>
-          <w:iCs/>
-        </w:rPr>
-        <w:t xml:space="preserve">e: </w:t>
+        <w:t xml:space="preserve">(e: </w:t>
       </w:r>
       <w:proofErr w:type="spellStart"/>
       <w:r>
@@ -4162,7 +4077,6 @@
         </w:rPr>
       </w:pPr>
       <w:proofErr w:type="spellStart"/>
-      <w:proofErr w:type="gramStart"/>
       <w:r>
         <w:rPr>
           <w:b/>
@@ -4178,16 +4092,7 @@
           <w:i/>
           <w:iCs/>
         </w:rPr>
-        <w:t>(</w:t>
-      </w:r>
-      <w:proofErr w:type="gramEnd"/>
-      <w:r>
-        <w:rPr>
-          <w:b/>
-          <w:i/>
-          <w:iCs/>
-        </w:rPr>
-        <w:t>)</w:t>
+        <w:t>()</w:t>
       </w:r>
       <w:r>
         <w:rPr>
@@ -4677,7 +4582,6 @@
         </w:rPr>
       </w:pPr>
       <w:proofErr w:type="spellStart"/>
-      <w:proofErr w:type="gramStart"/>
       <w:r>
         <w:rPr>
           <w:b/>
@@ -4693,16 +4597,7 @@
           <w:i/>
           <w:iCs/>
         </w:rPr>
-        <w:t>(</w:t>
-      </w:r>
-      <w:proofErr w:type="gramEnd"/>
-      <w:r>
-        <w:rPr>
-          <w:b/>
-          <w:i/>
-          <w:iCs/>
-        </w:rPr>
-        <w:t>)</w:t>
+        <w:t>()</w:t>
       </w:r>
       <w:r>
         <w:rPr>
@@ -4756,7 +4651,6 @@
         </w:rPr>
       </w:pPr>
       <w:proofErr w:type="spellStart"/>
-      <w:proofErr w:type="gramStart"/>
       <w:r>
         <w:rPr>
           <w:b/>
@@ -4772,16 +4666,7 @@
           <w:i/>
           <w:iCs/>
         </w:rPr>
-        <w:t>(</w:t>
-      </w:r>
-      <w:proofErr w:type="gramEnd"/>
-      <w:r>
-        <w:rPr>
-          <w:b/>
-          <w:i/>
-          <w:iCs/>
-        </w:rPr>
-        <w:t>)</w:t>
+        <w:t>()</w:t>
       </w:r>
       <w:r>
         <w:rPr>
@@ -5356,7 +5241,6 @@
         </w:rPr>
       </w:pPr>
       <w:proofErr w:type="spellStart"/>
-      <w:proofErr w:type="gramStart"/>
       <w:r>
         <w:rPr>
           <w:b/>
@@ -5372,16 +5256,7 @@
           <w:i/>
           <w:iCs/>
         </w:rPr>
-        <w:t>(</w:t>
-      </w:r>
-      <w:proofErr w:type="gramEnd"/>
-      <w:r>
-        <w:rPr>
-          <w:b/>
-          <w:i/>
-          <w:iCs/>
-        </w:rPr>
-        <w:t>)</w:t>
+        <w:t>()</w:t>
       </w:r>
       <w:r>
         <w:rPr>
@@ -5933,7 +5808,6 @@
         </w:rPr>
       </w:pPr>
       <w:proofErr w:type="spellStart"/>
-      <w:proofErr w:type="gramStart"/>
       <w:r>
         <w:rPr>
           <w:b/>
@@ -5949,16 +5823,7 @@
           <w:i/>
           <w:iCs/>
         </w:rPr>
-        <w:t>(</w:t>
-      </w:r>
-      <w:proofErr w:type="gramEnd"/>
-      <w:r>
-        <w:rPr>
-          <w:b/>
-          <w:i/>
-          <w:iCs/>
-        </w:rPr>
-        <w:t>)</w:t>
+        <w:t>()</w:t>
       </w:r>
       <w:r>
         <w:rPr>
@@ -6018,7 +5883,6 @@
         </w:rPr>
       </w:pPr>
       <w:proofErr w:type="spellStart"/>
-      <w:proofErr w:type="gramStart"/>
       <w:r>
         <w:rPr>
           <w:b/>
@@ -6034,16 +5898,7 @@
           <w:i/>
           <w:iCs/>
         </w:rPr>
-        <w:t>(</w:t>
-      </w:r>
-      <w:proofErr w:type="gramEnd"/>
-      <w:r>
-        <w:rPr>
-          <w:b/>
-          <w:i/>
-          <w:iCs/>
-        </w:rPr>
-        <w:t>)</w:t>
+        <w:t>()</w:t>
       </w:r>
       <w:r>
         <w:rPr>
@@ -6076,7 +5931,6 @@
         </w:rPr>
       </w:pPr>
       <w:proofErr w:type="spellStart"/>
-      <w:proofErr w:type="gramStart"/>
       <w:r>
         <w:rPr>
           <w:b/>
@@ -6092,16 +5946,7 @@
           <w:i/>
           <w:iCs/>
         </w:rPr>
-        <w:t>(</w:t>
-      </w:r>
-      <w:proofErr w:type="gramEnd"/>
-      <w:r>
-        <w:rPr>
-          <w:b/>
-          <w:i/>
-          <w:iCs/>
-        </w:rPr>
-        <w:t>)</w:t>
+        <w:t>()</w:t>
       </w:r>
       <w:r>
         <w:rPr>
@@ -6632,7 +6477,6 @@
         </w:rPr>
       </w:pPr>
       <w:proofErr w:type="spellStart"/>
-      <w:proofErr w:type="gramStart"/>
       <w:r>
         <w:rPr>
           <w:b/>
@@ -6648,16 +6492,7 @@
           <w:i/>
           <w:iCs/>
         </w:rPr>
-        <w:t>(</w:t>
-      </w:r>
-      <w:proofErr w:type="gramEnd"/>
-      <w:r>
-        <w:rPr>
-          <w:b/>
-          <w:i/>
-          <w:iCs/>
-        </w:rPr>
-        <w:t>)</w:t>
+        <w:t>()</w:t>
       </w:r>
       <w:r>
         <w:rPr>
@@ -6693,7 +6528,6 @@
         </w:rPr>
       </w:pPr>
       <w:proofErr w:type="spellStart"/>
-      <w:proofErr w:type="gramStart"/>
       <w:r>
         <w:rPr>
           <w:b/>
@@ -6709,16 +6543,7 @@
           <w:i/>
           <w:iCs/>
         </w:rPr>
-        <w:t>(</w:t>
-      </w:r>
-      <w:proofErr w:type="gramEnd"/>
-      <w:r>
-        <w:rPr>
-          <w:b/>
-          <w:i/>
-          <w:iCs/>
-        </w:rPr>
-        <w:t>)</w:t>
+        <w:t>()</w:t>
       </w:r>
       <w:r>
         <w:rPr>
@@ -6748,7 +6573,6 @@
         </w:rPr>
       </w:pPr>
       <w:proofErr w:type="spellStart"/>
-      <w:proofErr w:type="gramStart"/>
       <w:r>
         <w:rPr>
           <w:b/>
@@ -6764,16 +6588,7 @@
           <w:i/>
           <w:iCs/>
         </w:rPr>
-        <w:t>(</w:t>
-      </w:r>
-      <w:proofErr w:type="gramEnd"/>
-      <w:r>
-        <w:rPr>
-          <w:b/>
-          <w:i/>
-          <w:iCs/>
-        </w:rPr>
-        <w:t xml:space="preserve">p: </w:t>
+        <w:t xml:space="preserve">(p: </w:t>
       </w:r>
       <w:proofErr w:type="spellStart"/>
       <w:r>
@@ -6821,7 +6636,6 @@
         </w:rPr>
       </w:pPr>
       <w:proofErr w:type="spellStart"/>
-      <w:proofErr w:type="gramStart"/>
       <w:r>
         <w:rPr>
           <w:b/>
@@ -6837,16 +6651,7 @@
           <w:i/>
           <w:iCs/>
         </w:rPr>
-        <w:t>(</w:t>
-      </w:r>
-      <w:proofErr w:type="gramEnd"/>
-      <w:r>
-        <w:rPr>
-          <w:b/>
-          <w:i/>
-          <w:iCs/>
-        </w:rPr>
-        <w:t xml:space="preserve">s: </w:t>
+        <w:t xml:space="preserve">(s: </w:t>
       </w:r>
       <w:proofErr w:type="spellStart"/>
       <w:r>
@@ -6910,7 +6715,6 @@
         </w:rPr>
       </w:pPr>
       <w:proofErr w:type="spellStart"/>
-      <w:proofErr w:type="gramStart"/>
       <w:r>
         <w:rPr>
           <w:b/>
@@ -6926,16 +6730,7 @@
           <w:i/>
           <w:iCs/>
         </w:rPr>
-        <w:t>(</w:t>
-      </w:r>
-      <w:proofErr w:type="gramEnd"/>
-      <w:r>
-        <w:rPr>
-          <w:b/>
-          <w:i/>
-          <w:iCs/>
-        </w:rPr>
-        <w:t xml:space="preserve">s: </w:t>
+        <w:t xml:space="preserve">(s: </w:t>
       </w:r>
       <w:proofErr w:type="spellStart"/>
       <w:r>
@@ -7452,7 +7247,6 @@
         </w:rPr>
       </w:pPr>
       <w:proofErr w:type="spellStart"/>
-      <w:proofErr w:type="gramStart"/>
       <w:r>
         <w:rPr>
           <w:b/>
@@ -7462,7 +7256,6 @@
         <w:t>location:Tecton</w:t>
       </w:r>
       <w:proofErr w:type="spellEnd"/>
-      <w:proofErr w:type="gramEnd"/>
       <w:r>
         <w:rPr>
           <w:b/>
@@ -7667,7 +7460,6 @@
         </w:rPr>
       </w:pPr>
       <w:proofErr w:type="spellStart"/>
-      <w:proofErr w:type="gramStart"/>
       <w:r>
         <w:rPr>
           <w:b/>
@@ -7683,16 +7475,7 @@
           <w:i/>
           <w:iCs/>
         </w:rPr>
-        <w:t>(</w:t>
-      </w:r>
-      <w:proofErr w:type="gramEnd"/>
-      <w:r>
-        <w:rPr>
-          <w:b/>
-          <w:i/>
-          <w:iCs/>
-        </w:rPr>
-        <w:t>)</w:t>
+        <w:t>()</w:t>
       </w:r>
       <w:r>
         <w:rPr>
@@ -7722,7 +7505,6 @@
         </w:rPr>
       </w:pPr>
       <w:proofErr w:type="spellStart"/>
-      <w:proofErr w:type="gramStart"/>
       <w:r>
         <w:rPr>
           <w:b/>
@@ -7738,16 +7520,7 @@
           <w:i/>
           <w:iCs/>
         </w:rPr>
-        <w:t>(</w:t>
-      </w:r>
-      <w:proofErr w:type="gramEnd"/>
-      <w:r>
-        <w:rPr>
-          <w:b/>
-          <w:i/>
-          <w:iCs/>
-        </w:rPr>
-        <w:t>)</w:t>
+        <w:t>()</w:t>
       </w:r>
       <w:r>
         <w:rPr>
@@ -7777,7 +7550,6 @@
         </w:rPr>
       </w:pPr>
       <w:proofErr w:type="spellStart"/>
-      <w:proofErr w:type="gramStart"/>
       <w:r>
         <w:rPr>
           <w:b/>
@@ -7793,16 +7565,7 @@
           <w:i/>
           <w:iCs/>
         </w:rPr>
-        <w:t>(</w:t>
-      </w:r>
-      <w:proofErr w:type="gramEnd"/>
-      <w:r>
-        <w:rPr>
-          <w:b/>
-          <w:i/>
-          <w:iCs/>
-        </w:rPr>
-        <w:t>)</w:t>
+        <w:t>()</w:t>
       </w:r>
       <w:r>
         <w:rPr>
@@ -7831,7 +7594,6 @@
         </w:rPr>
       </w:pPr>
       <w:proofErr w:type="spellStart"/>
-      <w:proofErr w:type="gramStart"/>
       <w:r>
         <w:rPr>
           <w:b/>
@@ -7847,16 +7609,7 @@
           <w:i/>
           <w:iCs/>
         </w:rPr>
-        <w:t>(</w:t>
-      </w:r>
-      <w:proofErr w:type="gramEnd"/>
-      <w:r>
-        <w:rPr>
-          <w:b/>
-          <w:i/>
-          <w:iCs/>
-        </w:rPr>
-        <w:t>)</w:t>
+        <w:t>()</w:t>
       </w:r>
       <w:r>
         <w:rPr>
@@ -9091,16 +8844,11 @@
       </w:r>
       <w:proofErr w:type="spellEnd"/>
       <w:r>
-        <w:t xml:space="preserve">: 1 – </w:t>
-      </w:r>
-      <w:proofErr w:type="gramStart"/>
-      <w:r>
-        <w:t>0</w:t>
+        <w:t>: 1 – 0</w:t>
       </w:r>
       <w:r>
         <w:t>..</w:t>
       </w:r>
-      <w:proofErr w:type="gramEnd"/>
       <w:r>
         <w:t>*).</w:t>
       </w:r>
@@ -9223,7 +8971,6 @@
         </w:rPr>
       </w:pPr>
       <w:proofErr w:type="spellStart"/>
-      <w:proofErr w:type="gramStart"/>
       <w:r>
         <w:rPr>
           <w:b/>
@@ -9233,7 +8980,6 @@
         <w:t>location:Tecton</w:t>
       </w:r>
       <w:proofErr w:type="spellEnd"/>
-      <w:proofErr w:type="gramEnd"/>
       <w:r>
         <w:rPr>
           <w:b/>
@@ -9343,7 +9089,6 @@
         </w:rPr>
       </w:pPr>
       <w:proofErr w:type="spellStart"/>
-      <w:proofErr w:type="gramStart"/>
       <w:r>
         <w:rPr>
           <w:b/>
@@ -9359,16 +9104,7 @@
           <w:i/>
           <w:iCs/>
         </w:rPr>
-        <w:t>(</w:t>
-      </w:r>
-      <w:proofErr w:type="gramEnd"/>
-      <w:r>
-        <w:rPr>
-          <w:b/>
-          <w:i/>
-          <w:iCs/>
-        </w:rPr>
-        <w:t>)</w:t>
+        <w:t>()</w:t>
       </w:r>
       <w:r>
         <w:rPr>
@@ -9396,7 +9132,6 @@
         </w:rPr>
       </w:pPr>
       <w:proofErr w:type="spellStart"/>
-      <w:proofErr w:type="gramStart"/>
       <w:r>
         <w:rPr>
           <w:b/>
@@ -9414,17 +9149,7 @@
           <w:i/>
           <w:iCs/>
         </w:rPr>
-        <w:t>(</w:t>
-      </w:r>
-      <w:proofErr w:type="gramEnd"/>
-      <w:r>
-        <w:rPr>
-          <w:b/>
-          <w:bCs/>
-          <w:i/>
-          <w:iCs/>
-        </w:rPr>
-        <w:t>)</w:t>
+        <w:t>()</w:t>
       </w:r>
       <w:r>
         <w:t>: megállapítja, hogy gombafonálról vagy gombatestről van-e szó.</w:t>
@@ -9871,13 +9596,8 @@
       <w:r>
         <w:t xml:space="preserve">: </w:t>
       </w:r>
-      <w:proofErr w:type="gramStart"/>
-      <w:r>
-        <w:t>0..</w:t>
-      </w:r>
-      <w:proofErr w:type="gramEnd"/>
-      <w:r>
-        <w:t xml:space="preserve">1 – </w:t>
+      <w:r>
+        <w:t xml:space="preserve">0..1 – </w:t>
       </w:r>
       <w:r>
         <w:t>1</w:t>
@@ -10066,7 +9786,6 @@
         </w:rPr>
       </w:pPr>
       <w:proofErr w:type="spellStart"/>
-      <w:proofErr w:type="gramStart"/>
       <w:r>
         <w:rPr>
           <w:b/>
@@ -10085,7 +9804,6 @@
         <w:t>(</w:t>
       </w:r>
       <w:proofErr w:type="spellStart"/>
-      <w:proofErr w:type="gramEnd"/>
       <w:r>
         <w:rPr>
           <w:b/>
@@ -10153,7 +9871,6 @@
         </w:rPr>
       </w:pPr>
       <w:proofErr w:type="spellStart"/>
-      <w:proofErr w:type="gramStart"/>
       <w:r>
         <w:rPr>
           <w:b/>
@@ -10171,17 +9888,7 @@
           <w:i/>
           <w:iCs/>
         </w:rPr>
-        <w:t>(</w:t>
-      </w:r>
-      <w:proofErr w:type="gramEnd"/>
-      <w:r>
-        <w:rPr>
-          <w:b/>
-          <w:bCs/>
-          <w:i/>
-          <w:iCs/>
-        </w:rPr>
-        <w:t>)</w:t>
+        <w:t>()</w:t>
       </w:r>
       <w:r>
         <w:t>: megállapítja, hogy gombafonálról vagy gombatestről van-e szó.</w:t>
@@ -10200,7 +9907,6 @@
         </w:rPr>
       </w:pPr>
       <w:proofErr w:type="spellStart"/>
-      <w:proofErr w:type="gramStart"/>
       <w:r>
         <w:rPr>
           <w:b/>
@@ -10216,16 +9922,7 @@
           <w:i/>
           <w:iCs/>
         </w:rPr>
-        <w:t>(</w:t>
-      </w:r>
-      <w:proofErr w:type="gramEnd"/>
-      <w:r>
-        <w:rPr>
-          <w:b/>
-          <w:i/>
-          <w:iCs/>
-        </w:rPr>
-        <w:t xml:space="preserve">e: </w:t>
+        <w:t xml:space="preserve">(e: </w:t>
       </w:r>
       <w:proofErr w:type="spellStart"/>
       <w:r>
@@ -10767,7 +10464,6 @@
         </w:rPr>
       </w:pPr>
       <w:proofErr w:type="spellStart"/>
-      <w:proofErr w:type="gramStart"/>
       <w:r>
         <w:rPr>
           <w:b/>
@@ -10783,16 +10479,7 @@
           <w:i/>
           <w:iCs/>
         </w:rPr>
-        <w:t>(</w:t>
-      </w:r>
-      <w:proofErr w:type="gramEnd"/>
-      <w:r>
-        <w:rPr>
-          <w:b/>
-          <w:i/>
-          <w:iCs/>
-        </w:rPr>
-        <w:t>)</w:t>
+        <w:t>()</w:t>
       </w:r>
       <w:r>
         <w:rPr>
@@ -10820,7 +10507,6 @@
         </w:rPr>
       </w:pPr>
       <w:proofErr w:type="spellStart"/>
-      <w:proofErr w:type="gramStart"/>
       <w:r>
         <w:rPr>
           <w:b/>
@@ -10836,16 +10522,7 @@
           <w:i/>
           <w:iCs/>
         </w:rPr>
-        <w:t>(</w:t>
-      </w:r>
-      <w:proofErr w:type="gramEnd"/>
-      <w:r>
-        <w:rPr>
-          <w:b/>
-          <w:i/>
-          <w:iCs/>
-        </w:rPr>
-        <w:t>)</w:t>
+        <w:t>()</w:t>
       </w:r>
       <w:r>
         <w:rPr>
@@ -10898,7 +10575,6 @@
         </w:rPr>
       </w:pPr>
       <w:proofErr w:type="spellStart"/>
-      <w:proofErr w:type="gramStart"/>
       <w:r>
         <w:rPr>
           <w:b/>
@@ -10916,17 +10592,7 @@
           <w:i/>
           <w:iCs/>
         </w:rPr>
-        <w:t>(</w:t>
-      </w:r>
-      <w:proofErr w:type="gramEnd"/>
-      <w:r>
-        <w:rPr>
-          <w:b/>
-          <w:bCs/>
-          <w:i/>
-          <w:iCs/>
-        </w:rPr>
-        <w:t>)</w:t>
+        <w:t>()</w:t>
       </w:r>
       <w:r>
         <w:t>: megállapítja, hogy gombafonálról vagy gombatestről van-e szó.</w:t>
@@ -11463,7 +11129,6 @@
         </w:rPr>
       </w:pPr>
       <w:proofErr w:type="spellStart"/>
-      <w:proofErr w:type="gramStart"/>
       <w:r>
         <w:rPr>
           <w:b/>
@@ -11479,16 +11144,7 @@
           <w:i/>
           <w:iCs/>
         </w:rPr>
-        <w:t>(</w:t>
-      </w:r>
-      <w:proofErr w:type="gramEnd"/>
-      <w:r>
-        <w:rPr>
-          <w:b/>
-          <w:i/>
-          <w:iCs/>
-        </w:rPr>
-        <w:t>)</w:t>
+        <w:t>()</w:t>
       </w:r>
       <w:r>
         <w:rPr>
@@ -11516,7 +11172,6 @@
         </w:rPr>
       </w:pPr>
       <w:proofErr w:type="spellStart"/>
-      <w:proofErr w:type="gramStart"/>
       <w:r>
         <w:rPr>
           <w:b/>
@@ -11540,16 +11195,7 @@
           <w:i/>
           <w:iCs/>
         </w:rPr>
-        <w:t>(</w:t>
-      </w:r>
-      <w:proofErr w:type="gramEnd"/>
-      <w:r>
-        <w:rPr>
-          <w:b/>
-          <w:i/>
-          <w:iCs/>
-        </w:rPr>
-        <w:t>)</w:t>
+        <w:t>()</w:t>
       </w:r>
       <w:r>
         <w:rPr>
@@ -11577,7 +11223,6 @@
         </w:rPr>
       </w:pPr>
       <w:proofErr w:type="spellStart"/>
-      <w:proofErr w:type="gramStart"/>
       <w:r>
         <w:rPr>
           <w:b/>
@@ -11593,16 +11238,7 @@
           <w:i/>
           <w:iCs/>
         </w:rPr>
-        <w:t>(</w:t>
-      </w:r>
-      <w:proofErr w:type="gramEnd"/>
-      <w:r>
-        <w:rPr>
-          <w:b/>
-          <w:i/>
-          <w:iCs/>
-        </w:rPr>
-        <w:t xml:space="preserve">e: </w:t>
+        <w:t xml:space="preserve">(e: </w:t>
       </w:r>
       <w:proofErr w:type="spellStart"/>
       <w:r>
@@ -12132,7 +11768,6 @@
         </w:rPr>
       </w:pPr>
       <w:proofErr w:type="spellStart"/>
-      <w:proofErr w:type="gramStart"/>
       <w:r>
         <w:rPr>
           <w:b/>
@@ -12148,16 +11783,7 @@
           <w:i/>
           <w:iCs/>
         </w:rPr>
-        <w:t>(</w:t>
-      </w:r>
-      <w:proofErr w:type="gramEnd"/>
-      <w:r>
-        <w:rPr>
-          <w:b/>
-          <w:i/>
-          <w:iCs/>
-        </w:rPr>
-        <w:t>)</w:t>
+        <w:t>()</w:t>
       </w:r>
       <w:r>
         <w:rPr>
@@ -12211,7 +11837,6 @@
         </w:rPr>
       </w:pPr>
       <w:proofErr w:type="spellStart"/>
-      <w:proofErr w:type="gramStart"/>
       <w:r>
         <w:rPr>
           <w:b/>
@@ -12227,16 +11852,7 @@
           <w:i/>
           <w:iCs/>
         </w:rPr>
-        <w:t>(</w:t>
-      </w:r>
-      <w:proofErr w:type="gramEnd"/>
-      <w:r>
-        <w:rPr>
-          <w:b/>
-          <w:i/>
-          <w:iCs/>
-        </w:rPr>
-        <w:t>)</w:t>
+        <w:t>()</w:t>
       </w:r>
       <w:r>
         <w:rPr>
@@ -12843,7 +12459,6 @@
         </w:rPr>
       </w:pPr>
       <w:proofErr w:type="spellStart"/>
-      <w:proofErr w:type="gramStart"/>
       <w:r>
         <w:rPr>
           <w:b/>
@@ -12859,16 +12474,7 @@
           <w:i/>
           <w:iCs/>
         </w:rPr>
-        <w:t>(</w:t>
-      </w:r>
-      <w:proofErr w:type="gramEnd"/>
-      <w:r>
-        <w:rPr>
-          <w:b/>
-          <w:i/>
-          <w:iCs/>
-        </w:rPr>
-        <w:t>)</w:t>
+        <w:t>()</w:t>
       </w:r>
       <w:r>
         <w:rPr>
@@ -12898,7 +12504,6 @@
         </w:rPr>
       </w:pPr>
       <w:proofErr w:type="spellStart"/>
-      <w:proofErr w:type="gramStart"/>
       <w:r>
         <w:rPr>
           <w:b/>
@@ -12914,16 +12519,7 @@
           <w:i/>
           <w:iCs/>
         </w:rPr>
-        <w:t>(</w:t>
-      </w:r>
-      <w:proofErr w:type="gramEnd"/>
-      <w:r>
-        <w:rPr>
-          <w:b/>
-          <w:i/>
-          <w:iCs/>
-        </w:rPr>
-        <w:t xml:space="preserve">e: </w:t>
+        <w:t xml:space="preserve">(e: </w:t>
       </w:r>
       <w:proofErr w:type="spellStart"/>
       <w:r>
@@ -13601,7 +13197,6 @@
         <w:t xml:space="preserve">(A </w:t>
       </w:r>
       <w:proofErr w:type="spellStart"/>
-      <w:proofErr w:type="gramStart"/>
       <w:r>
         <w:rPr>
           <w:i/>
@@ -13615,15 +13210,7 @@
           <w:i/>
           <w:iCs/>
         </w:rPr>
-        <w:t>(</w:t>
-      </w:r>
-      <w:proofErr w:type="gramEnd"/>
-      <w:r>
-        <w:rPr>
-          <w:i/>
-          <w:iCs/>
-        </w:rPr>
-        <w:t>)</w:t>
+        <w:t>()</w:t>
       </w:r>
       <w:r>
         <w:t xml:space="preserve"> </w:t>
@@ -14142,13 +13729,8 @@
       <w:r>
         <w:t xml:space="preserve">: </w:t>
       </w:r>
-      <w:proofErr w:type="gramStart"/>
-      <w:r>
-        <w:t>0..</w:t>
-      </w:r>
-      <w:proofErr w:type="gramEnd"/>
-      <w:r>
-        <w:t xml:space="preserve">1 – </w:t>
+      <w:r>
+        <w:t xml:space="preserve">0..1 – </w:t>
       </w:r>
       <w:r>
         <w:t>1</w:t>
@@ -14531,7 +14113,6 @@
         </w:rPr>
       </w:pPr>
       <w:proofErr w:type="spellStart"/>
-      <w:proofErr w:type="gramStart"/>
       <w:r>
         <w:rPr>
           <w:b/>
@@ -14547,16 +14128,7 @@
           <w:i/>
           <w:iCs/>
         </w:rPr>
-        <w:t>(</w:t>
-      </w:r>
-      <w:proofErr w:type="gramEnd"/>
-      <w:r>
-        <w:rPr>
-          <w:b/>
-          <w:i/>
-          <w:iCs/>
-        </w:rPr>
-        <w:t>)</w:t>
+        <w:t>()</w:t>
       </w:r>
       <w:r>
         <w:rPr>
@@ -14600,7 +14172,6 @@
         </w:rPr>
       </w:pPr>
       <w:proofErr w:type="spellStart"/>
-      <w:proofErr w:type="gramStart"/>
       <w:r>
         <w:rPr>
           <w:b/>
@@ -14616,16 +14187,7 @@
           <w:i/>
           <w:iCs/>
         </w:rPr>
-        <w:t>(</w:t>
-      </w:r>
-      <w:proofErr w:type="gramEnd"/>
-      <w:r>
-        <w:rPr>
-          <w:b/>
-          <w:i/>
-          <w:iCs/>
-        </w:rPr>
-        <w:t>)</w:t>
+        <w:t>()</w:t>
       </w:r>
       <w:r>
         <w:rPr>
@@ -14669,7 +14231,6 @@
         </w:rPr>
       </w:pPr>
       <w:proofErr w:type="spellStart"/>
-      <w:proofErr w:type="gramStart"/>
       <w:r>
         <w:rPr>
           <w:b/>
@@ -14685,16 +14246,7 @@
           <w:i/>
           <w:iCs/>
         </w:rPr>
-        <w:t>(</w:t>
-      </w:r>
-      <w:proofErr w:type="gramEnd"/>
-      <w:r>
-        <w:rPr>
-          <w:b/>
-          <w:i/>
-          <w:iCs/>
-        </w:rPr>
-        <w:t>)</w:t>
+        <w:t>()</w:t>
       </w:r>
       <w:r>
         <w:rPr>
@@ -14738,7 +14290,6 @@
         </w:rPr>
       </w:pPr>
       <w:proofErr w:type="spellStart"/>
-      <w:proofErr w:type="gramStart"/>
       <w:r>
         <w:rPr>
           <w:b/>
@@ -14754,16 +14305,7 @@
           <w:i/>
           <w:iCs/>
         </w:rPr>
-        <w:t>(</w:t>
-      </w:r>
-      <w:proofErr w:type="gramEnd"/>
-      <w:r>
-        <w:rPr>
-          <w:b/>
-          <w:i/>
-          <w:iCs/>
-        </w:rPr>
-        <w:t>)</w:t>
+        <w:t>()</w:t>
       </w:r>
       <w:r>
         <w:rPr>
@@ -14807,7 +14349,6 @@
         </w:rPr>
       </w:pPr>
       <w:proofErr w:type="spellStart"/>
-      <w:proofErr w:type="gramStart"/>
       <w:r>
         <w:rPr>
           <w:b/>
@@ -14823,16 +14364,7 @@
           <w:i/>
           <w:iCs/>
         </w:rPr>
-        <w:t>(</w:t>
-      </w:r>
-      <w:proofErr w:type="gramEnd"/>
-      <w:r>
-        <w:rPr>
-          <w:b/>
-          <w:i/>
-          <w:iCs/>
-        </w:rPr>
-        <w:t xml:space="preserve">e: </w:t>
+        <w:t xml:space="preserve">(e: </w:t>
       </w:r>
       <w:proofErr w:type="spellStart"/>
       <w:r>
@@ -15459,7 +14991,6 @@
         </w:rPr>
       </w:pPr>
       <w:proofErr w:type="spellStart"/>
-      <w:proofErr w:type="gramStart"/>
       <w:r>
         <w:rPr>
           <w:b/>
@@ -15475,16 +15006,7 @@
           <w:i/>
           <w:iCs/>
         </w:rPr>
-        <w:t>(</w:t>
-      </w:r>
-      <w:proofErr w:type="gramEnd"/>
-      <w:r>
-        <w:rPr>
-          <w:b/>
-          <w:i/>
-          <w:iCs/>
-        </w:rPr>
-        <w:t xml:space="preserve">e: </w:t>
+        <w:t xml:space="preserve">(e: </w:t>
       </w:r>
       <w:proofErr w:type="spellStart"/>
       <w:r>
@@ -16059,7 +15581,6 @@
         </w:rPr>
       </w:pPr>
       <w:proofErr w:type="spellStart"/>
-      <w:proofErr w:type="gramStart"/>
       <w:r>
         <w:rPr>
           <w:b/>
@@ -16075,16 +15596,7 @@
           <w:i/>
           <w:iCs/>
         </w:rPr>
-        <w:t>(</w:t>
-      </w:r>
-      <w:proofErr w:type="gramEnd"/>
-      <w:r>
-        <w:rPr>
-          <w:b/>
-          <w:i/>
-          <w:iCs/>
-        </w:rPr>
-        <w:t xml:space="preserve">s: </w:t>
+        <w:t xml:space="preserve">(s: </w:t>
       </w:r>
       <w:proofErr w:type="spellStart"/>
       <w:r>
@@ -16142,7 +15654,6 @@
         </w:rPr>
       </w:pPr>
       <w:proofErr w:type="spellStart"/>
-      <w:proofErr w:type="gramStart"/>
       <w:r>
         <w:rPr>
           <w:b/>
@@ -16158,16 +15669,7 @@
           <w:i/>
           <w:iCs/>
         </w:rPr>
-        <w:t>(</w:t>
-      </w:r>
-      <w:proofErr w:type="gramEnd"/>
-      <w:r>
-        <w:rPr>
-          <w:b/>
-          <w:i/>
-          <w:iCs/>
-        </w:rPr>
-        <w:t xml:space="preserve">s: </w:t>
+        <w:t xml:space="preserve">(s: </w:t>
       </w:r>
       <w:proofErr w:type="spellStart"/>
       <w:r>
@@ -16245,7 +15747,6 @@
         </w:rPr>
       </w:pPr>
       <w:proofErr w:type="spellStart"/>
-      <w:proofErr w:type="gramStart"/>
       <w:r>
         <w:rPr>
           <w:b/>
@@ -16261,16 +15762,7 @@
           <w:i/>
           <w:iCs/>
         </w:rPr>
-        <w:t>(</w:t>
-      </w:r>
-      <w:proofErr w:type="gramEnd"/>
-      <w:r>
-        <w:rPr>
-          <w:b/>
-          <w:i/>
-          <w:iCs/>
-        </w:rPr>
-        <w:t>)</w:t>
+        <w:t>()</w:t>
       </w:r>
       <w:r>
         <w:rPr>
@@ -16334,7 +15826,6 @@
         </w:rPr>
       </w:pPr>
       <w:proofErr w:type="spellStart"/>
-      <w:proofErr w:type="gramStart"/>
       <w:r>
         <w:rPr>
           <w:b/>
@@ -16350,16 +15841,7 @@
           <w:i/>
           <w:iCs/>
         </w:rPr>
-        <w:t>(</w:t>
-      </w:r>
-      <w:proofErr w:type="gramEnd"/>
-      <w:r>
-        <w:rPr>
-          <w:b/>
-          <w:i/>
-          <w:iCs/>
-        </w:rPr>
-        <w:t>)</w:t>
+        <w:t>()</w:t>
       </w:r>
       <w:r>
         <w:rPr>
@@ -16429,7 +15911,6 @@
         </w:rPr>
       </w:pPr>
       <w:proofErr w:type="spellStart"/>
-      <w:proofErr w:type="gramStart"/>
       <w:r>
         <w:rPr>
           <w:b/>
@@ -16445,16 +15926,7 @@
           <w:i/>
           <w:iCs/>
         </w:rPr>
-        <w:t>(</w:t>
-      </w:r>
-      <w:proofErr w:type="gramEnd"/>
-      <w:r>
-        <w:rPr>
-          <w:b/>
-          <w:i/>
-          <w:iCs/>
-        </w:rPr>
-        <w:t>)</w:t>
+        <w:t>()</w:t>
       </w:r>
       <w:r>
         <w:rPr>

</xml_diff>